<commit_message>
updated vaccination SA2 charts to 30 November
</commit_message>
<xml_diff>
--- a/reports/NZ vax 30 November 2021.docx
+++ b/reports/NZ vax 30 November 2021.docx
@@ -195,14 +195,53 @@
     <w:p>
       <w:pPr>
         <w:spacing w:line="240" w:lineRule="auto"/>
-        <w:jc w:val="center"/>
       </w:pPr>
     </w:p>
     <w:p>
       <w:pPr>
         <w:spacing w:line="240" w:lineRule="auto"/>
-        <w:jc w:val="center"/>
-      </w:pPr>
+      </w:pPr>
+      <w:r>
+        <w:rPr>
+          <w:noProof/>
+        </w:rPr>
+        <w:lastRenderedPageBreak/>
+        <w:drawing>
+          <wp:inline distT="0" distB="0" distL="0" distR="0" wp14:anchorId="4FB5D2E0" wp14:editId="44F5F812">
+            <wp:extent cx="6475730" cy="4483100"/>
+            <wp:effectExtent l="0" t="0" r="1270" b="0"/>
+            <wp:docPr id="20" name="Picture 20" descr="Diagram&#10;&#10;Description automatically generated"/>
+            <wp:cNvGraphicFramePr>
+              <a:graphicFrameLocks xmlns:a="http://schemas.openxmlformats.org/drawingml/2006/main" noChangeAspect="1"/>
+            </wp:cNvGraphicFramePr>
+            <a:graphic xmlns:a="http://schemas.openxmlformats.org/drawingml/2006/main">
+              <a:graphicData uri="http://schemas.openxmlformats.org/drawingml/2006/picture">
+                <pic:pic xmlns:pic="http://schemas.openxmlformats.org/drawingml/2006/picture">
+                  <pic:nvPicPr>
+                    <pic:cNvPr id="20" name="Picture 20" descr="Diagram&#10;&#10;Description automatically generated"/>
+                    <pic:cNvPicPr/>
+                  </pic:nvPicPr>
+                  <pic:blipFill>
+                    <a:blip r:embed="rId10"/>
+                    <a:stretch>
+                      <a:fillRect/>
+                    </a:stretch>
+                  </pic:blipFill>
+                  <pic:spPr>
+                    <a:xfrm>
+                      <a:off x="0" y="0"/>
+                      <a:ext cx="6475730" cy="4483100"/>
+                    </a:xfrm>
+                    <a:prstGeom prst="rect">
+                      <a:avLst/>
+                    </a:prstGeom>
+                  </pic:spPr>
+                </pic:pic>
+              </a:graphicData>
+            </a:graphic>
+          </wp:inline>
+        </w:drawing>
+      </w:r>
     </w:p>
     <w:p>
       <w:pPr>
@@ -213,8 +252,55 @@
       <w:pPr>
         <w:spacing w:line="240" w:lineRule="auto"/>
       </w:pPr>
+    </w:p>
+    <w:p>
+      <w:pPr>
+        <w:spacing w:line="240" w:lineRule="auto"/>
+      </w:pPr>
+    </w:p>
+    <w:p>
+      <w:pPr>
+        <w:spacing w:line="240" w:lineRule="auto"/>
+      </w:pPr>
       <w:r>
-        <w:t>[First dose SA2 charts]</w:t>
+        <w:rPr>
+          <w:noProof/>
+        </w:rPr>
+        <w:drawing>
+          <wp:inline distT="0" distB="0" distL="0" distR="0" wp14:anchorId="5E2D94FE" wp14:editId="032F1F3D">
+            <wp:extent cx="6475730" cy="3985260"/>
+            <wp:effectExtent l="0" t="0" r="1270" b="2540"/>
+            <wp:docPr id="21" name="Picture 21" descr="Chart&#10;&#10;Description automatically generated with medium confidence"/>
+            <wp:cNvGraphicFramePr>
+              <a:graphicFrameLocks xmlns:a="http://schemas.openxmlformats.org/drawingml/2006/main" noChangeAspect="1"/>
+            </wp:cNvGraphicFramePr>
+            <a:graphic xmlns:a="http://schemas.openxmlformats.org/drawingml/2006/main">
+              <a:graphicData uri="http://schemas.openxmlformats.org/drawingml/2006/picture">
+                <pic:pic xmlns:pic="http://schemas.openxmlformats.org/drawingml/2006/picture">
+                  <pic:nvPicPr>
+                    <pic:cNvPr id="21" name="Picture 21" descr="Chart&#10;&#10;Description automatically generated with medium confidence"/>
+                    <pic:cNvPicPr/>
+                  </pic:nvPicPr>
+                  <pic:blipFill>
+                    <a:blip r:embed="rId11"/>
+                    <a:stretch>
+                      <a:fillRect/>
+                    </a:stretch>
+                  </pic:blipFill>
+                  <pic:spPr>
+                    <a:xfrm>
+                      <a:off x="0" y="0"/>
+                      <a:ext cx="6475730" cy="3985260"/>
+                    </a:xfrm>
+                    <a:prstGeom prst="rect">
+                      <a:avLst/>
+                    </a:prstGeom>
+                  </pic:spPr>
+                </pic:pic>
+              </a:graphicData>
+            </a:graphic>
+          </wp:inline>
+        </w:drawing>
       </w:r>
     </w:p>
     <w:p>
@@ -236,29 +322,6 @@
       <w:pPr>
         <w:spacing w:line="240" w:lineRule="auto"/>
       </w:pPr>
-    </w:p>
-    <w:p>
-      <w:pPr>
-        <w:spacing w:line="240" w:lineRule="auto"/>
-      </w:pPr>
-    </w:p>
-    <w:p>
-      <w:pPr>
-        <w:spacing w:line="240" w:lineRule="auto"/>
-      </w:pPr>
-    </w:p>
-    <w:p>
-      <w:pPr>
-        <w:spacing w:line="240" w:lineRule="auto"/>
-        <w:rPr>
-          <w:rFonts w:ascii="Fira Sans" w:eastAsiaTheme="majorEastAsia" w:hAnsi="Fira Sans" w:cstheme="majorBidi"/>
-          <w:b/>
-          <w:bCs/>
-        </w:rPr>
-      </w:pPr>
-      <w:r>
-        <w:br w:type="page"/>
-      </w:r>
     </w:p>
     <w:p>
       <w:pPr>
@@ -294,7 +357,7 @@
                     <pic:cNvPicPr/>
                   </pic:nvPicPr>
                   <pic:blipFill>
-                    <a:blip r:embed="rId10"/>
+                    <a:blip r:embed="rId12"/>
                     <a:stretch>
                       <a:fillRect/>
                     </a:stretch>
@@ -358,7 +421,7 @@
                     <pic:cNvPicPr/>
                   </pic:nvPicPr>
                   <pic:blipFill>
-                    <a:blip r:embed="rId11"/>
+                    <a:blip r:embed="rId13"/>
                     <a:stretch>
                       <a:fillRect/>
                     </a:stretch>
@@ -403,8 +466,48 @@
         <w:jc w:val="center"/>
       </w:pPr>
       <w:r>
+        <w:rPr>
+          <w:rFonts w:ascii="Fira Sans" w:eastAsiaTheme="majorEastAsia" w:hAnsi="Fira Sans" w:cstheme="majorBidi"/>
+          <w:b/>
+          <w:bCs/>
+          <w:noProof/>
+        </w:rPr>
         <w:lastRenderedPageBreak/>
-        <w:t>[Second dose SA2 charts]</w:t>
+        <w:drawing>
+          <wp:inline distT="0" distB="0" distL="0" distR="0" wp14:anchorId="0D31863D" wp14:editId="48F1DAB4">
+            <wp:extent cx="6475730" cy="4483100"/>
+            <wp:effectExtent l="0" t="0" r="1270" b="0"/>
+            <wp:docPr id="22" name="Picture 22" descr="Diagram&#10;&#10;Description automatically generated"/>
+            <wp:cNvGraphicFramePr>
+              <a:graphicFrameLocks xmlns:a="http://schemas.openxmlformats.org/drawingml/2006/main" noChangeAspect="1"/>
+            </wp:cNvGraphicFramePr>
+            <a:graphic xmlns:a="http://schemas.openxmlformats.org/drawingml/2006/main">
+              <a:graphicData uri="http://schemas.openxmlformats.org/drawingml/2006/picture">
+                <pic:pic xmlns:pic="http://schemas.openxmlformats.org/drawingml/2006/picture">
+                  <pic:nvPicPr>
+                    <pic:cNvPr id="22" name="Picture 22" descr="Diagram&#10;&#10;Description automatically generated"/>
+                    <pic:cNvPicPr/>
+                  </pic:nvPicPr>
+                  <pic:blipFill>
+                    <a:blip r:embed="rId14"/>
+                    <a:stretch>
+                      <a:fillRect/>
+                    </a:stretch>
+                  </pic:blipFill>
+                  <pic:spPr>
+                    <a:xfrm>
+                      <a:off x="0" y="0"/>
+                      <a:ext cx="6475730" cy="4483100"/>
+                    </a:xfrm>
+                    <a:prstGeom prst="rect">
+                      <a:avLst/>
+                    </a:prstGeom>
+                  </pic:spPr>
+                </pic:pic>
+              </a:graphicData>
+            </a:graphic>
+          </wp:inline>
+        </w:drawing>
       </w:r>
     </w:p>
     <w:p>
@@ -418,6 +521,58 @@
         <w:spacing w:line="240" w:lineRule="auto"/>
         <w:jc w:val="center"/>
       </w:pPr>
+    </w:p>
+    <w:p>
+      <w:pPr>
+        <w:spacing w:line="240" w:lineRule="auto"/>
+        <w:jc w:val="center"/>
+      </w:pPr>
+    </w:p>
+    <w:p>
+      <w:pPr>
+        <w:spacing w:line="240" w:lineRule="auto"/>
+        <w:jc w:val="center"/>
+      </w:pPr>
+      <w:r>
+        <w:rPr>
+          <w:noProof/>
+        </w:rPr>
+        <w:drawing>
+          <wp:inline distT="0" distB="0" distL="0" distR="0" wp14:anchorId="57251AD5" wp14:editId="2D799EA2">
+            <wp:extent cx="6475730" cy="3985260"/>
+            <wp:effectExtent l="0" t="0" r="1270" b="2540"/>
+            <wp:docPr id="23" name="Picture 23" descr="Chart, histogram, scatter chart&#10;&#10;Description automatically generated"/>
+            <wp:cNvGraphicFramePr>
+              <a:graphicFrameLocks xmlns:a="http://schemas.openxmlformats.org/drawingml/2006/main" noChangeAspect="1"/>
+            </wp:cNvGraphicFramePr>
+            <a:graphic xmlns:a="http://schemas.openxmlformats.org/drawingml/2006/main">
+              <a:graphicData uri="http://schemas.openxmlformats.org/drawingml/2006/picture">
+                <pic:pic xmlns:pic="http://schemas.openxmlformats.org/drawingml/2006/picture">
+                  <pic:nvPicPr>
+                    <pic:cNvPr id="23" name="Picture 23" descr="Chart, histogram, scatter chart&#10;&#10;Description automatically generated"/>
+                    <pic:cNvPicPr/>
+                  </pic:nvPicPr>
+                  <pic:blipFill>
+                    <a:blip r:embed="rId15"/>
+                    <a:stretch>
+                      <a:fillRect/>
+                    </a:stretch>
+                  </pic:blipFill>
+                  <pic:spPr>
+                    <a:xfrm>
+                      <a:off x="0" y="0"/>
+                      <a:ext cx="6475730" cy="3985260"/>
+                    </a:xfrm>
+                    <a:prstGeom prst="rect">
+                      <a:avLst/>
+                    </a:prstGeom>
+                  </pic:spPr>
+                </pic:pic>
+              </a:graphicData>
+            </a:graphic>
+          </wp:inline>
+        </w:drawing>
+      </w:r>
     </w:p>
     <w:p>
       <w:pPr>
@@ -477,7 +632,7 @@
                     <pic:cNvPicPr/>
                   </pic:nvPicPr>
                   <pic:blipFill>
-                    <a:blip r:embed="rId12"/>
+                    <a:blip r:embed="rId16"/>
                     <a:stretch>
                       <a:fillRect/>
                     </a:stretch>
@@ -544,7 +699,7 @@
                     <pic:cNvPicPr/>
                   </pic:nvPicPr>
                   <pic:blipFill>
-                    <a:blip r:embed="rId13"/>
+                    <a:blip r:embed="rId17"/>
                     <a:stretch>
                       <a:fillRect/>
                     </a:stretch>
@@ -603,7 +758,7 @@
                     <pic:cNvPicPr/>
                   </pic:nvPicPr>
                   <pic:blipFill>
-                    <a:blip r:embed="rId14"/>
+                    <a:blip r:embed="rId18"/>
                     <a:stretch>
                       <a:fillRect/>
                     </a:stretch>
@@ -628,7 +783,7 @@
     <w:p/>
     <w:p/>
     <w:sectPr>
-      <w:footerReference w:type="even" r:id="rId15"/>
+      <w:footerReference w:type="even" r:id="rId19"/>
       <w:pgSz w:w="11900" w:h="16840"/>
       <w:pgMar w:top="851" w:right="851" w:bottom="851" w:left="851" w:header="0" w:footer="0" w:gutter="0"/>
       <w:cols w:space="708"/>

</xml_diff>